<commit_message>
Update 21 Juli on 16:16
</commit_message>
<xml_diff>
--- a/82_e/82_COVER.docx
+++ b/82_e/82_COVER.docx
@@ -78,7 +78,7 @@
           <w:szCs w:val="32"/>
         </w:rPr>
         <w:pict>
-          <v:rect id="_x0000_s1028" style="position:absolute;margin-left:3.5pt;margin-top:10pt;width:461.05pt;height:51.6pt;z-index:251659264">
+          <v:rect id="_x0000_s1028" style="position:absolute;margin-left:3.5pt;margin-top:10pt;width:461.05pt;height:27.4pt;z-index:251659264">
             <v:textbox>
               <w:txbxContent>
                 <w:p>
@@ -304,6 +304,7 @@
     </w:p>
     <w:p>
       <w:pPr>
+        <w:spacing w:after="0"/>
         <w:jc w:val="center"/>
         <w:rPr>
           <w:rFonts w:ascii="Verdana" w:hAnsi="Verdana" w:cs="Arial"/>
@@ -324,6 +325,7 @@
     </w:p>
     <w:p>
       <w:pPr>
+        <w:spacing w:after="0"/>
         <w:jc w:val="center"/>
         <w:rPr>
           <w:rFonts w:ascii="Verdana" w:hAnsi="Verdana" w:cs="Arial"/>
@@ -344,6 +346,7 @@
     </w:p>
     <w:p>
       <w:pPr>
+        <w:spacing w:after="0"/>
         <w:jc w:val="center"/>
         <w:rPr>
           <w:rFonts w:ascii="Verdana" w:hAnsi="Verdana" w:cs="Arial"/>
@@ -364,6 +367,7 @@
     </w:p>
     <w:p>
       <w:pPr>
+        <w:spacing w:after="0"/>
         <w:jc w:val="center"/>
         <w:rPr>
           <w:rFonts w:ascii="Verdana" w:hAnsi="Verdana" w:cs="Arial"/>

</xml_diff>